<commit_message>
report at submission time
</commit_message>
<xml_diff>
--- a/research_assignment/website_deploy.docx
+++ b/research_assignment/website_deploy.docx
@@ -4,6 +4,299 @@
   <w:body>
     <w:p>
       <w:pPr>
+        <w:spacing w:after="0" w:line="240" w:lineRule="auto"/>
+        <w:jc w:val="center"/>
+        <w:rPr>
+          <w:rStyle w:val="textlayer--absolute"/>
+          <w:rFonts w:ascii="Arial" w:hAnsi="Arial" w:cs="Arial"/>
+        </w:rPr>
+      </w:pPr>
+      <w:r>
+        <w:rPr>
+          <w:rStyle w:val="textlayer--absolute"/>
+          <w:rFonts w:ascii="Arial" w:hAnsi="Arial" w:cs="Arial"/>
+        </w:rPr>
+        <w:t>NORTHEASTERN UNIVERSIY</w:t>
+      </w:r>
+      <w:r>
+        <w:rPr>
+          <w:rFonts w:ascii="Arial" w:hAnsi="Arial" w:cs="Arial"/>
+        </w:rPr>
+        <w:br/>
+      </w:r>
+      <w:r>
+        <w:rPr>
+          <w:rStyle w:val="textlayer--absolute"/>
+          <w:rFonts w:ascii="Arial" w:hAnsi="Arial" w:cs="Arial"/>
+        </w:rPr>
+        <w:t>MIE Department</w:t>
+      </w:r>
+      <w:r>
+        <w:rPr>
+          <w:rFonts w:ascii="Arial" w:hAnsi="Arial" w:cs="Arial"/>
+        </w:rPr>
+        <w:br/>
+      </w:r>
+      <w:r>
+        <w:rPr>
+          <w:rStyle w:val="textlayer--absolute"/>
+          <w:rFonts w:ascii="Arial" w:hAnsi="Arial" w:cs="Arial"/>
+        </w:rPr>
+        <w:t>IE 3425 DB</w:t>
+      </w:r>
+    </w:p>
+    <w:p>
+      <w:pPr>
+        <w:pStyle w:val="Heading1"/>
+        <w:jc w:val="center"/>
+        <w:rPr>
+          <w:rStyle w:val="textlayer--absolute"/>
+        </w:rPr>
+      </w:pPr>
+      <w:r>
+        <w:rPr>
+          <w:rStyle w:val="textlayer--absolute"/>
+        </w:rPr>
+        <w:t>Research Assignment</w:t>
+      </w:r>
+    </w:p>
+    <w:p>
+      <w:pPr>
+        <w:pStyle w:val="Heading1"/>
+      </w:pPr>
+      <w:r>
+        <w:t>Submitted</w:t>
+      </w:r>
+      <w:r>
+        <w:t xml:space="preserve"> Contents</w:t>
+      </w:r>
+    </w:p>
+    <w:p>
+      <w:pPr>
+        <w:pStyle w:val="ListParagraph"/>
+        <w:numPr>
+          <w:ilvl w:val="0"/>
+          <w:numId w:val="6"/>
+        </w:numPr>
+      </w:pPr>
+      <w:r>
+        <w:t>Main report, titled ‘research_assignment.docx’</w:t>
+      </w:r>
+    </w:p>
+    <w:p>
+      <w:pPr>
+        <w:pStyle w:val="ListParagraph"/>
+        <w:numPr>
+          <w:ilvl w:val="0"/>
+          <w:numId w:val="6"/>
+        </w:numPr>
+      </w:pPr>
+      <w:r>
+        <w:t>Supplementary description of website deployment</w:t>
+      </w:r>
+      <w:r>
+        <w:t xml:space="preserve"> </w:t>
+      </w:r>
+      <w:r>
+        <w:t>(this document), titled ‘website_deploy.docx’</w:t>
+      </w:r>
+    </w:p>
+    <w:p>
+      <w:pPr>
+        <w:pStyle w:val="ListParagraph"/>
+        <w:numPr>
+          <w:ilvl w:val="0"/>
+          <w:numId w:val="6"/>
+        </w:numPr>
+      </w:pPr>
+      <w:r>
+        <w:t xml:space="preserve">A comment in the canvas submission noting that I have completed the Bonus and this link to access the live site: </w:t>
+      </w:r>
+      <w:hyperlink r:id="rId7" w:history="1">
+        <w:r>
+          <w:rPr>
+            <w:rStyle w:val="Hyperlink"/>
+          </w:rPr>
+          <w:t>https://tedyee114.github.io/websites/</w:t>
+        </w:r>
+      </w:hyperlink>
+      <w:r>
+        <w:t xml:space="preserve"> </w:t>
+      </w:r>
+    </w:p>
+    <w:p>
+      <w:pPr>
+        <w:pStyle w:val="ListParagraph"/>
+        <w:numPr>
+          <w:ilvl w:val="0"/>
+          <w:numId w:val="6"/>
+        </w:numPr>
+      </w:pPr>
+      <w:r>
+        <w:t>All files, including python, HTML, images, and reports in ‘file</w:t>
+      </w:r>
+      <w:r>
+        <w:t>s</w:t>
+      </w:r>
+      <w:r>
+        <w:t xml:space="preserve">.zip’ -note that the .css file and .js file are that of the root website and located in the root </w:t>
+      </w:r>
+      <w:r>
+        <w:t>folder</w:t>
+      </w:r>
+    </w:p>
+    <w:p>
+      <w:pPr>
+        <w:pStyle w:val="ListParagraph"/>
+        <w:numPr>
+          <w:ilvl w:val="0"/>
+          <w:numId w:val="6"/>
+        </w:numPr>
+        <w:rPr>
+          <w:rFonts w:ascii="Arial" w:hAnsi="Arial" w:cs="Arial"/>
+        </w:rPr>
+      </w:pPr>
+      <w:r>
+        <w:t>A copy of the retail_app.db as it exists upon this project’s completion, titled ‘research.db’</w:t>
+      </w:r>
+    </w:p>
+    <w:p>
+      <w:pPr>
+        <w:ind w:left="360"/>
+      </w:pPr>
+      <w:r>
+        <w:rPr>
+          <w:noProof/>
+        </w:rPr>
+        <w:drawing>
+          <wp:inline distT="0" distB="0" distL="0" distR="0" wp14:anchorId="7A5D772B" wp14:editId="049DE6F3">
+            <wp:extent cx="5943600" cy="3189605"/>
+            <wp:effectExtent l="38100" t="38100" r="38100" b="29845"/>
+            <wp:docPr id="1193281331" name="Picture 1" descr="A text on a page"/>
+            <wp:cNvGraphicFramePr>
+              <a:graphicFrameLocks xmlns:a="http://schemas.openxmlformats.org/drawingml/2006/main" noChangeAspect="1"/>
+            </wp:cNvGraphicFramePr>
+            <a:graphic xmlns:a="http://schemas.openxmlformats.org/drawingml/2006/main">
+              <a:graphicData uri="http://schemas.openxmlformats.org/drawingml/2006/picture">
+                <pic:pic xmlns:pic="http://schemas.openxmlformats.org/drawingml/2006/picture">
+                  <pic:nvPicPr>
+                    <pic:cNvPr id="1193281331" name="Picture 1" descr="A text on a page"/>
+                    <pic:cNvPicPr/>
+                  </pic:nvPicPr>
+                  <pic:blipFill>
+                    <a:blip r:embed="rId8"/>
+                    <a:stretch>
+                      <a:fillRect/>
+                    </a:stretch>
+                  </pic:blipFill>
+                  <pic:spPr>
+                    <a:xfrm>
+                      <a:off x="0" y="0"/>
+                      <a:ext cx="5943600" cy="3189605"/>
+                    </a:xfrm>
+                    <a:prstGeom prst="rect">
+                      <a:avLst/>
+                    </a:prstGeom>
+                    <a:ln w="28575">
+                      <a:solidFill>
+                        <a:schemeClr val="tx1"/>
+                      </a:solidFill>
+                    </a:ln>
+                  </pic:spPr>
+                </pic:pic>
+              </a:graphicData>
+            </a:graphic>
+          </wp:inline>
+        </w:drawing>
+      </w:r>
+    </w:p>
+    <w:p>
+      <w:pPr>
+        <w:ind w:left="360"/>
+      </w:pPr>
+      <w:r>
+        <w:t xml:space="preserve">Please note that </w:t>
+      </w:r>
+      <w:r>
+        <w:t>the above</w:t>
+      </w:r>
+      <w:r>
+        <w:t xml:space="preserve"> </w:t>
+      </w:r>
+      <w:r>
+        <w:t xml:space="preserve">screenshotted </w:t>
+      </w:r>
+      <w:r>
+        <w:t>list of r</w:t>
+      </w:r>
+      <w:r>
+        <w:t xml:space="preserve">equested submission documents </w:t>
+      </w:r>
+      <w:r>
+        <w:t>is</w:t>
+      </w:r>
+      <w:r>
+        <w:t xml:space="preserve"> unclear</w:t>
+      </w:r>
+      <w:r>
+        <w:t xml:space="preserve"> and best guess is made at which</w:t>
+      </w:r>
+      <w:r>
+        <w:t xml:space="preserve"> files</w:t>
+      </w:r>
+      <w:r>
+        <w:t xml:space="preserve"> are required to be </w:t>
+      </w:r>
+      <w:r>
+        <w:t>submitted</w:t>
+      </w:r>
+      <w:r>
+        <w:t xml:space="preserve"> directly. However, </w:t>
+      </w:r>
+      <w:r>
+        <w:t xml:space="preserve">all </w:t>
+      </w:r>
+      <w:r>
+        <w:t xml:space="preserve">other files </w:t>
+      </w:r>
+      <w:r>
+        <w:t>are directly available upon request or via GitHub codebase accessible through linked website</w:t>
+      </w:r>
+      <w:r>
+        <w:t>.</w:t>
+      </w:r>
+      <w:r>
+        <w:t xml:space="preserve"> Lots of tedious HTML, JavaScript, and CSS code screenshots are </w:t>
+      </w:r>
+      <w:r>
+        <w:t>omitted</w:t>
+      </w:r>
+      <w:r>
+        <w:t xml:space="preserve"> from this report on the grounds that their result is all visible in the live website and that all code is provided as an appendix and on the site itself.</w:t>
+      </w:r>
+    </w:p>
+    <w:p>
+      <w:pPr>
+        <w:ind w:left="360"/>
+      </w:pPr>
+    </w:p>
+    <w:p>
+      <w:pPr>
+        <w:pStyle w:val="Heading1"/>
+        <w:rPr>
+          <w:rStyle w:val="textlayer--absolute"/>
+        </w:rPr>
+      </w:pPr>
+      <w:r>
+        <w:rPr>
+          <w:rStyle w:val="textlayer--absolute"/>
+        </w:rPr>
+        <w:lastRenderedPageBreak/>
+        <w:t>Tasks</w:t>
+      </w:r>
+    </w:p>
+    <w:p>
+      <w:pPr>
         <w:pStyle w:val="ListParagraph"/>
         <w:numPr>
           <w:ilvl w:val="0"/>
@@ -43,7 +336,7 @@
         </w:rPr>
         <w:t xml:space="preserve">The live site can be accessed here: </w:t>
       </w:r>
-      <w:hyperlink r:id="rId5" w:history="1">
+      <w:hyperlink r:id="rId9" w:history="1">
         <w:r>
           <w:rPr>
             <w:rStyle w:val="Hyperlink"/>
@@ -79,15 +372,71 @@
           <w:sz w:val="24"/>
           <w:szCs w:val="24"/>
         </w:rPr>
-        <w:t>To host the site live on the web, I created a git repository and run the site through GitHub Pages. Because G</w:t>
-      </w:r>
-      <w:r>
-        <w:rPr>
-          <w:rFonts w:ascii="Times New Roman" w:hAnsi="Times New Roman" w:cs="Times New Roman"/>
-          <w:sz w:val="24"/>
-          <w:szCs w:val="24"/>
-        </w:rPr>
-        <w:t>itHub only allows one hosted repository per user account, I have created on large repository containing all websites that I host and use subfolders for each separate project. GitHub file limits are 5</w:t>
+        <w:t xml:space="preserve">To host the site live on the web, I created a git repository and </w:t>
+      </w:r>
+      <w:r>
+        <w:rPr>
+          <w:rFonts w:ascii="Times New Roman" w:hAnsi="Times New Roman" w:cs="Times New Roman"/>
+          <w:sz w:val="24"/>
+          <w:szCs w:val="24"/>
+        </w:rPr>
+        <w:t>deployed</w:t>
+      </w:r>
+      <w:r>
+        <w:rPr>
+          <w:rFonts w:ascii="Times New Roman" w:hAnsi="Times New Roman" w:cs="Times New Roman"/>
+          <w:sz w:val="24"/>
+          <w:szCs w:val="24"/>
+        </w:rPr>
+        <w:t xml:space="preserve"> the site through GitHub Pages. </w:t>
+      </w:r>
+      <w:r>
+        <w:rPr>
+          <w:rFonts w:ascii="Times New Roman" w:hAnsi="Times New Roman" w:cs="Times New Roman"/>
+          <w:sz w:val="24"/>
+          <w:szCs w:val="24"/>
+        </w:rPr>
+        <w:t xml:space="preserve">The process is very simple, as once a page is set to be deployed, everything in the repository is accessible via formatted URLs. </w:t>
+      </w:r>
+      <w:r>
+        <w:rPr>
+          <w:rFonts w:ascii="Times New Roman" w:hAnsi="Times New Roman" w:cs="Times New Roman"/>
+          <w:sz w:val="24"/>
+          <w:szCs w:val="24"/>
+        </w:rPr>
+        <w:t>Because G</w:t>
+      </w:r>
+      <w:r>
+        <w:rPr>
+          <w:rFonts w:ascii="Times New Roman" w:hAnsi="Times New Roman" w:cs="Times New Roman"/>
+          <w:sz w:val="24"/>
+          <w:szCs w:val="24"/>
+        </w:rPr>
+        <w:t xml:space="preserve">itHub only allows one hosted repository per user account, I have created on large repository containing all websites that I host and use subfolders for each separate project. GitHub </w:t>
+      </w:r>
+      <w:r>
+        <w:rPr>
+          <w:rFonts w:ascii="Times New Roman" w:hAnsi="Times New Roman" w:cs="Times New Roman"/>
+          <w:sz w:val="24"/>
+          <w:szCs w:val="24"/>
+        </w:rPr>
+        <w:t>individual</w:t>
+      </w:r>
+      <w:r>
+        <w:rPr>
+          <w:rFonts w:ascii="Times New Roman" w:hAnsi="Times New Roman" w:cs="Times New Roman"/>
+          <w:sz w:val="24"/>
+          <w:szCs w:val="24"/>
+        </w:rPr>
+        <w:t xml:space="preserve"> </w:t>
+      </w:r>
+      <w:r>
+        <w:rPr>
+          <w:rFonts w:ascii="Times New Roman" w:hAnsi="Times New Roman" w:cs="Times New Roman"/>
+          <w:sz w:val="24"/>
+          <w:szCs w:val="24"/>
+        </w:rPr>
+        <w:t>file limits are 5</w:t>
       </w:r>
       <w:r>
         <w:rPr>
@@ -111,9 +460,81 @@
           <w:sz w:val="24"/>
           <w:szCs w:val="24"/>
         </w:rPr>
-        <w:t xml:space="preserve">a repostiory can hold up to 5GB before users typically run into issues, so I can practially host as many as I want as long as they’re thorugh in the same root repository. I have considered using an alternate location for static content storage, even in other repositories (as the content can be accessed through </w:t>
-      </w:r>
-      <w:hyperlink r:id="rId6" w:history="1">
+        <w:t xml:space="preserve">a </w:t>
+      </w:r>
+      <w:r>
+        <w:rPr>
+          <w:rFonts w:ascii="Times New Roman" w:hAnsi="Times New Roman" w:cs="Times New Roman"/>
+          <w:sz w:val="24"/>
+          <w:szCs w:val="24"/>
+        </w:rPr>
+        <w:t>repository</w:t>
+      </w:r>
+      <w:r>
+        <w:rPr>
+          <w:rFonts w:ascii="Times New Roman" w:hAnsi="Times New Roman" w:cs="Times New Roman"/>
+          <w:sz w:val="24"/>
+          <w:szCs w:val="24"/>
+        </w:rPr>
+        <w:t xml:space="preserve"> can hold up to 5GB</w:t>
+      </w:r>
+      <w:r>
+        <w:rPr>
+          <w:rFonts w:ascii="Times New Roman" w:hAnsi="Times New Roman" w:cs="Times New Roman"/>
+          <w:sz w:val="24"/>
+          <w:szCs w:val="24"/>
+        </w:rPr>
+        <w:t xml:space="preserve"> total</w:t>
+      </w:r>
+      <w:r>
+        <w:rPr>
+          <w:rFonts w:ascii="Times New Roman" w:hAnsi="Times New Roman" w:cs="Times New Roman"/>
+          <w:sz w:val="24"/>
+          <w:szCs w:val="24"/>
+        </w:rPr>
+        <w:t xml:space="preserve"> before users typically run into issues, so I can </w:t>
+      </w:r>
+      <w:r>
+        <w:rPr>
+          <w:rFonts w:ascii="Times New Roman" w:hAnsi="Times New Roman" w:cs="Times New Roman"/>
+          <w:sz w:val="24"/>
+          <w:szCs w:val="24"/>
+        </w:rPr>
+        <w:t>practically</w:t>
+      </w:r>
+      <w:r>
+        <w:rPr>
+          <w:rFonts w:ascii="Times New Roman" w:hAnsi="Times New Roman" w:cs="Times New Roman"/>
+          <w:sz w:val="24"/>
+          <w:szCs w:val="24"/>
+        </w:rPr>
+        <w:t xml:space="preserve"> host as many as I want as long as they’re </w:t>
+      </w:r>
+      <w:r>
+        <w:rPr>
+          <w:rFonts w:ascii="Times New Roman" w:hAnsi="Times New Roman" w:cs="Times New Roman"/>
+          <w:sz w:val="24"/>
+          <w:szCs w:val="24"/>
+        </w:rPr>
+        <w:t>through</w:t>
+      </w:r>
+      <w:r>
+        <w:rPr>
+          <w:rFonts w:ascii="Times New Roman" w:hAnsi="Times New Roman" w:cs="Times New Roman"/>
+          <w:sz w:val="24"/>
+          <w:szCs w:val="24"/>
+        </w:rPr>
+        <w:t xml:space="preserve"> in the same root repository. I have considered using an alternate location for static content storage, even in other repositories (as the content can be accessed through </w:t>
+      </w:r>
+      <w:r>
+        <w:rPr>
+          <w:rFonts w:ascii="Times New Roman" w:hAnsi="Times New Roman" w:cs="Times New Roman"/>
+          <w:sz w:val="24"/>
+          <w:szCs w:val="24"/>
+        </w:rPr>
+        <w:t xml:space="preserve">links formatted as </w:t>
+      </w:r>
+      <w:hyperlink r:id="rId10" w:history="1">
         <w:r>
           <w:rPr>
             <w:rStyle w:val="Hyperlink"/>
@@ -121,20 +542,20 @@
             <w:sz w:val="24"/>
             <w:szCs w:val="24"/>
           </w:rPr>
-          <w:t>https://raw.githubusercontent.com/tedyee114/</w:t>
-        </w:r>
-        <w:r>
-          <w:rPr>
-            <w:rStyle w:val="Hyperlink"/>
-            <w:rFonts w:ascii="Times New Roman" w:hAnsi="Times New Roman" w:cs="Times New Roman"/>
-            <w:sz w:val="24"/>
-            <w:szCs w:val="24"/>
-          </w:rPr>
-          <w:t>repository/content.fileextention</w:t>
+          <w:t>https://raw.githubusercontent.com/tedyee114/[repository]/[content.fileextension</w:t>
         </w:r>
       </w:hyperlink>
       <w:r>
         <w:rPr>
+          <w:rStyle w:val="Hyperlink"/>
+          <w:rFonts w:ascii="Times New Roman" w:hAnsi="Times New Roman" w:cs="Times New Roman"/>
+          <w:sz w:val="24"/>
+          <w:szCs w:val="24"/>
+        </w:rPr>
+        <w:t>]</w:t>
+      </w:r>
+      <w:r>
+        <w:rPr>
           <w:rFonts w:ascii="Times New Roman" w:hAnsi="Times New Roman" w:cs="Times New Roman"/>
           <w:sz w:val="24"/>
           <w:szCs w:val="24"/>
@@ -157,45 +578,495 @@
           <w:sz w:val="24"/>
           <w:szCs w:val="24"/>
         </w:rPr>
-        <w:t>I wanted to host my final project site like this and learned how to do it before. I’ve been adding and working on my site to make it a portfolio, and will keep adding to it as time permits, but it was very useful since I already had the whole framework and process worked out so that by the time I did this research project, I added it to my repo, pushed and it was live.</w:t>
+        <w:t>I wanted to host my final project site like this and learned how to do it before</w:t>
+      </w:r>
+      <w:r>
+        <w:rPr>
+          <w:rFonts w:ascii="Times New Roman" w:hAnsi="Times New Roman" w:cs="Times New Roman"/>
+          <w:sz w:val="24"/>
+          <w:szCs w:val="24"/>
+        </w:rPr>
+        <w:t xml:space="preserve"> I submitted that</w:t>
+      </w:r>
+      <w:r>
+        <w:rPr>
+          <w:rFonts w:ascii="Times New Roman" w:hAnsi="Times New Roman" w:cs="Times New Roman"/>
+          <w:sz w:val="24"/>
+          <w:szCs w:val="24"/>
+        </w:rPr>
+        <w:t>. I’ve been adding and working on my site to make it a portfolio</w:t>
+      </w:r>
+      <w:r>
+        <w:rPr>
+          <w:rFonts w:ascii="Times New Roman" w:hAnsi="Times New Roman" w:cs="Times New Roman"/>
+          <w:sz w:val="24"/>
+          <w:szCs w:val="24"/>
+        </w:rPr>
+        <w:t xml:space="preserve"> since </w:t>
+      </w:r>
+      <w:r>
+        <w:rPr>
+          <w:rFonts w:ascii="Times New Roman" w:hAnsi="Times New Roman" w:cs="Times New Roman"/>
+          <w:sz w:val="24"/>
+          <w:szCs w:val="24"/>
+        </w:rPr>
+        <w:t>then and</w:t>
+      </w:r>
+      <w:r>
+        <w:rPr>
+          <w:rFonts w:ascii="Times New Roman" w:hAnsi="Times New Roman" w:cs="Times New Roman"/>
+          <w:sz w:val="24"/>
+          <w:szCs w:val="24"/>
+        </w:rPr>
+        <w:t xml:space="preserve"> will keep adding to it as time permits</w:t>
+      </w:r>
+      <w:r>
+        <w:rPr>
+          <w:rFonts w:ascii="Times New Roman" w:hAnsi="Times New Roman" w:cs="Times New Roman"/>
+          <w:sz w:val="24"/>
+          <w:szCs w:val="24"/>
+        </w:rPr>
+        <w:t>. I</w:t>
+      </w:r>
+      <w:r>
+        <w:rPr>
+          <w:rFonts w:ascii="Times New Roman" w:hAnsi="Times New Roman" w:cs="Times New Roman"/>
+          <w:sz w:val="24"/>
+          <w:szCs w:val="24"/>
+        </w:rPr>
+        <w:t>t was very useful since I already had the whole framework and process worked out so that by the time I did this research project</w:t>
+      </w:r>
+      <w:r>
+        <w:rPr>
+          <w:rFonts w:ascii="Times New Roman" w:hAnsi="Times New Roman" w:cs="Times New Roman"/>
+          <w:sz w:val="24"/>
+          <w:szCs w:val="24"/>
+        </w:rPr>
+        <w:t>,</w:t>
+      </w:r>
+      <w:r>
+        <w:rPr>
+          <w:rFonts w:ascii="Times New Roman" w:hAnsi="Times New Roman" w:cs="Times New Roman"/>
+          <w:sz w:val="24"/>
+          <w:szCs w:val="24"/>
+        </w:rPr>
+        <w:t xml:space="preserve"> I </w:t>
+      </w:r>
+      <w:r>
+        <w:rPr>
+          <w:rFonts w:ascii="Times New Roman" w:hAnsi="Times New Roman" w:cs="Times New Roman"/>
+          <w:sz w:val="24"/>
+          <w:szCs w:val="24"/>
+        </w:rPr>
+        <w:t xml:space="preserve">simply </w:t>
+      </w:r>
+      <w:r>
+        <w:rPr>
+          <w:rFonts w:ascii="Times New Roman" w:hAnsi="Times New Roman" w:cs="Times New Roman"/>
+          <w:sz w:val="24"/>
+          <w:szCs w:val="24"/>
+        </w:rPr>
+        <w:t>added it to my repo</w:t>
+      </w:r>
+      <w:r>
+        <w:rPr>
+          <w:rFonts w:ascii="Times New Roman" w:hAnsi="Times New Roman" w:cs="Times New Roman"/>
+          <w:sz w:val="24"/>
+          <w:szCs w:val="24"/>
+        </w:rPr>
+        <w:t>sitory</w:t>
+      </w:r>
+      <w:r>
+        <w:rPr>
+          <w:rFonts w:ascii="Times New Roman" w:hAnsi="Times New Roman" w:cs="Times New Roman"/>
+          <w:sz w:val="24"/>
+          <w:szCs w:val="24"/>
+        </w:rPr>
+        <w:t xml:space="preserve">, pushed </w:t>
+      </w:r>
+      <w:r>
+        <w:rPr>
+          <w:rFonts w:ascii="Times New Roman" w:hAnsi="Times New Roman" w:cs="Times New Roman"/>
+          <w:sz w:val="24"/>
+          <w:szCs w:val="24"/>
+        </w:rPr>
+        <w:t xml:space="preserve">the commit, </w:t>
+      </w:r>
+      <w:r>
+        <w:rPr>
+          <w:rFonts w:ascii="Times New Roman" w:hAnsi="Times New Roman" w:cs="Times New Roman"/>
+          <w:sz w:val="24"/>
+          <w:szCs w:val="24"/>
+        </w:rPr>
+        <w:t>and it was live.</w:t>
+      </w:r>
+    </w:p>
+    <w:p>
+      <w:pPr>
+        <w:ind w:firstLine="720"/>
+        <w:rPr>
+          <w:rFonts w:ascii="Times New Roman" w:hAnsi="Times New Roman" w:cs="Times New Roman"/>
+          <w:sz w:val="24"/>
+          <w:szCs w:val="24"/>
+        </w:rPr>
+      </w:pPr>
+      <w:r>
+        <w:rPr>
+          <w:rFonts w:ascii="Times New Roman" w:hAnsi="Times New Roman" w:cs="Times New Roman"/>
+          <w:sz w:val="24"/>
+          <w:szCs w:val="24"/>
+        </w:rPr>
+        <w:t>One note about GitHub live site deployment that is important to know when developing sites is that GitHub does not use relative filepaths, so ‘static/image.png’ is parsed</w:t>
+      </w:r>
+      <w:r>
+        <w:rPr>
+          <w:rFonts w:ascii="Times New Roman" w:hAnsi="Times New Roman" w:cs="Times New Roman"/>
+          <w:sz w:val="24"/>
+          <w:szCs w:val="24"/>
+        </w:rPr>
+        <w:t xml:space="preserve"> as a GitHub repository called ‘static’, not a subfolder called static. As such, I recommend using absolute URLs instead of filepaths for all static content.</w:t>
+      </w:r>
+      <w:r>
+        <w:rPr>
+          <w:rFonts w:ascii="Times New Roman" w:hAnsi="Times New Roman" w:cs="Times New Roman"/>
+          <w:sz w:val="24"/>
+          <w:szCs w:val="24"/>
+        </w:rPr>
+        <w:t xml:space="preserve"> This allows pages to </w:t>
+      </w:r>
+      <w:r>
+        <w:rPr>
+          <w:rFonts w:ascii="Times New Roman" w:hAnsi="Times New Roman" w:cs="Times New Roman"/>
+          <w:sz w:val="24"/>
+          <w:szCs w:val="24"/>
+        </w:rPr>
+        <w:t>be rendered</w:t>
+      </w:r>
+      <w:r>
+        <w:rPr>
+          <w:rFonts w:ascii="Times New Roman" w:hAnsi="Times New Roman" w:cs="Times New Roman"/>
+          <w:sz w:val="24"/>
+          <w:szCs w:val="24"/>
+        </w:rPr>
+        <w:t xml:space="preserve"> both locally and on the web. It was an issue I initially tried to </w:t>
+      </w:r>
+      <w:r>
+        <w:rPr>
+          <w:rFonts w:ascii="Times New Roman" w:hAnsi="Times New Roman" w:cs="Times New Roman"/>
+          <w:sz w:val="24"/>
+          <w:szCs w:val="24"/>
+        </w:rPr>
+        <w:t>work around</w:t>
+      </w:r>
+      <w:r>
+        <w:rPr>
+          <w:rFonts w:ascii="Times New Roman" w:hAnsi="Times New Roman" w:cs="Times New Roman"/>
+          <w:sz w:val="24"/>
+          <w:szCs w:val="24"/>
+        </w:rPr>
+        <w:t xml:space="preserve"> via evaluations when I </w:t>
+      </w:r>
+      <w:r>
+        <w:rPr>
+          <w:rFonts w:ascii="Times New Roman" w:hAnsi="Times New Roman" w:cs="Times New Roman"/>
+          <w:sz w:val="24"/>
+          <w:szCs w:val="24"/>
+        </w:rPr>
+        <w:t>submitted</w:t>
+      </w:r>
+      <w:r>
+        <w:rPr>
+          <w:rFonts w:ascii="Times New Roman" w:hAnsi="Times New Roman" w:cs="Times New Roman"/>
+          <w:sz w:val="24"/>
+          <w:szCs w:val="24"/>
+        </w:rPr>
+        <w:t xml:space="preserve"> my final project, but as GitHub sites are fully static, it does not work. GitHub does support </w:t>
+      </w:r>
+      <w:r>
+        <w:rPr>
+          <w:rFonts w:ascii="Times New Roman" w:hAnsi="Times New Roman" w:cs="Times New Roman"/>
+          <w:sz w:val="24"/>
+          <w:szCs w:val="24"/>
+        </w:rPr>
+        <w:t>JavaScript</w:t>
+      </w:r>
+      <w:r>
+        <w:rPr>
+          <w:rFonts w:ascii="Times New Roman" w:hAnsi="Times New Roman" w:cs="Times New Roman"/>
+          <w:sz w:val="24"/>
+          <w:szCs w:val="24"/>
+        </w:rPr>
+        <w:t xml:space="preserve"> interactive elements, such as the rotating homepage access in my sites, but obviously is not structured to support python connections to SQLite3 and databases or Flask connections, and the sites are limited in that manner.</w:t>
       </w:r>
     </w:p>
     <w:sectPr>
+      <w:headerReference w:type="first" r:id="rId11"/>
       <w:pgSz w:w="12240" w:h="15840"/>
       <w:pgMar w:top="1440" w:right="1440" w:bottom="1440" w:left="1440" w:header="720" w:footer="720" w:gutter="0"/>
       <w:cols w:space="720"/>
+      <w:titlePg/>
       <w:docGrid w:linePitch="360"/>
     </w:sectPr>
   </w:body>
 </w:document>
 </file>
 
+<file path=word/endnotes.xml><?xml version="1.0" encoding="utf-8"?>
+<w:endnotes xmlns:wpc="http://schemas.microsoft.com/office/word/2010/wordprocessingCanvas" xmlns:cx="http://schemas.microsoft.com/office/drawing/2014/chartex" xmlns:cx1="http://schemas.microsoft.com/office/drawing/2015/9/8/chartex" xmlns:cx2="http://schemas.microsoft.com/office/drawing/2015/10/21/chartex" xmlns:cx3="http://schemas.microsoft.com/office/drawing/2016/5/9/chartex" xmlns:cx4="http://schemas.microsoft.com/office/drawing/2016/5/10/chartex" xmlns:cx5="http://schemas.microsoft.com/office/drawing/2016/5/11/chartex" xmlns:cx6="http://schemas.microsoft.com/office/drawing/2016/5/12/chartex" xmlns:cx7="http://schemas.microsoft.com/office/drawing/2016/5/13/chartex" xmlns:cx8="http://schemas.microsoft.com/office/drawing/2016/5/14/chartex" xmlns:mc="http://schemas.openxmlformats.org/markup-compatibility/2006" xmlns:aink="http://schemas.microsoft.com/office/drawing/2016/ink" xmlns:am3d="http://schemas.microsoft.com/office/drawing/2017/model3d" xmlns:o="urn:schemas-microsoft-com:office:office" xmlns:oel="http://schemas.microsoft.com/office/2019/extlst" xmlns:r="http://schemas.openxmlformats.org/officeDocument/2006/relationships" xmlns:m="http://schemas.openxmlformats.org/officeDocument/2006/math" xmlns:v="urn:schemas-microsoft-com:vml" xmlns:wp14="http://schemas.microsoft.com/office/word/2010/wordprocessingDrawing" xmlns:wp="http://schemas.openxmlformats.org/drawingml/2006/wordprocessingDrawing" xmlns:w10="urn:schemas-microsoft-com:office:word" xmlns:w="http://schemas.openxmlformats.org/wordprocessingml/2006/main" xmlns:w14="http://schemas.microsoft.com/office/word/2010/wordml" xmlns:w15="http://schemas.microsoft.com/office/word/2012/wordml" xmlns:w16cex="http://schemas.microsoft.com/office/word/2018/wordml/cex" xmlns:w16cid="http://schemas.microsoft.com/office/word/2016/wordml/cid" xmlns:w16="http://schemas.microsoft.com/office/word/2018/wordml" xmlns:w16sdtdh="http://schemas.microsoft.com/office/word/2020/wordml/sdtdatahash" xmlns:w16se="http://schemas.microsoft.com/office/word/2015/wordml/symex" xmlns:wpg="http://schemas.microsoft.com/office/word/2010/wordprocessingGroup" xmlns:wpi="http://schemas.microsoft.com/office/word/2010/wordprocessingInk" xmlns:wne="http://schemas.microsoft.com/office/word/2006/wordml" xmlns:wps="http://schemas.microsoft.com/office/word/2010/wordprocessingShape" mc:Ignorable="w14 w15 w16se w16cid w16 w16cex w16sdtdh wp14">
+  <w:endnote w:type="separator" w:id="-1">
+    <w:p>
+      <w:pPr>
+        <w:spacing w:after="0" w:line="240" w:lineRule="auto"/>
+      </w:pPr>
+      <w:r>
+        <w:separator/>
+      </w:r>
+    </w:p>
+  </w:endnote>
+  <w:endnote w:type="continuationSeparator" w:id="0">
+    <w:p>
+      <w:pPr>
+        <w:spacing w:after="0" w:line="240" w:lineRule="auto"/>
+      </w:pPr>
+      <w:r>
+        <w:continuationSeparator/>
+      </w:r>
+    </w:p>
+  </w:endnote>
+</w:endnotes>
+</file>
+
+<file path=word/footnotes.xml><?xml version="1.0" encoding="utf-8"?>
+<w:footnotes xmlns:wpc="http://schemas.microsoft.com/office/word/2010/wordprocessingCanvas" xmlns:cx="http://schemas.microsoft.com/office/drawing/2014/chartex" xmlns:cx1="http://schemas.microsoft.com/office/drawing/2015/9/8/chartex" xmlns:cx2="http://schemas.microsoft.com/office/drawing/2015/10/21/chartex" xmlns:cx3="http://schemas.microsoft.com/office/drawing/2016/5/9/chartex" xmlns:cx4="http://schemas.microsoft.com/office/drawing/2016/5/10/chartex" xmlns:cx5="http://schemas.microsoft.com/office/drawing/2016/5/11/chartex" xmlns:cx6="http://schemas.microsoft.com/office/drawing/2016/5/12/chartex" xmlns:cx7="http://schemas.microsoft.com/office/drawing/2016/5/13/chartex" xmlns:cx8="http://schemas.microsoft.com/office/drawing/2016/5/14/chartex" xmlns:mc="http://schemas.openxmlformats.org/markup-compatibility/2006" xmlns:aink="http://schemas.microsoft.com/office/drawing/2016/ink" xmlns:am3d="http://schemas.microsoft.com/office/drawing/2017/model3d" xmlns:o="urn:schemas-microsoft-com:office:office" xmlns:oel="http://schemas.microsoft.com/office/2019/extlst" xmlns:r="http://schemas.openxmlformats.org/officeDocument/2006/relationships" xmlns:m="http://schemas.openxmlformats.org/officeDocument/2006/math" xmlns:v="urn:schemas-microsoft-com:vml" xmlns:wp14="http://schemas.microsoft.com/office/word/2010/wordprocessingDrawing" xmlns:wp="http://schemas.openxmlformats.org/drawingml/2006/wordprocessingDrawing" xmlns:w10="urn:schemas-microsoft-com:office:word" xmlns:w="http://schemas.openxmlformats.org/wordprocessingml/2006/main" xmlns:w14="http://schemas.microsoft.com/office/word/2010/wordml" xmlns:w15="http://schemas.microsoft.com/office/word/2012/wordml" xmlns:w16cex="http://schemas.microsoft.com/office/word/2018/wordml/cex" xmlns:w16cid="http://schemas.microsoft.com/office/word/2016/wordml/cid" xmlns:w16="http://schemas.microsoft.com/office/word/2018/wordml" xmlns:w16sdtdh="http://schemas.microsoft.com/office/word/2020/wordml/sdtdatahash" xmlns:w16se="http://schemas.microsoft.com/office/word/2015/wordml/symex" xmlns:wpg="http://schemas.microsoft.com/office/word/2010/wordprocessingGroup" xmlns:wpi="http://schemas.microsoft.com/office/word/2010/wordprocessingInk" xmlns:wne="http://schemas.microsoft.com/office/word/2006/wordml" xmlns:wps="http://schemas.microsoft.com/office/word/2010/wordprocessingShape" mc:Ignorable="w14 w15 w16se w16cid w16 w16cex w16sdtdh wp14">
+  <w:footnote w:type="separator" w:id="-1">
+    <w:p>
+      <w:pPr>
+        <w:spacing w:after="0" w:line="240" w:lineRule="auto"/>
+      </w:pPr>
+      <w:r>
+        <w:separator/>
+      </w:r>
+    </w:p>
+  </w:footnote>
+  <w:footnote w:type="continuationSeparator" w:id="0">
+    <w:p>
+      <w:pPr>
+        <w:spacing w:after="0" w:line="240" w:lineRule="auto"/>
+      </w:pPr>
+      <w:r>
+        <w:continuationSeparator/>
+      </w:r>
+    </w:p>
+  </w:footnote>
+</w:footnotes>
+</file>
+
+<file path=word/header1.xml><?xml version="1.0" encoding="utf-8"?>
+<w:hdr xmlns:wpc="http://schemas.microsoft.com/office/word/2010/wordprocessingCanvas" xmlns:cx="http://schemas.microsoft.com/office/drawing/2014/chartex" xmlns:cx1="http://schemas.microsoft.com/office/drawing/2015/9/8/chartex" xmlns:cx2="http://schemas.microsoft.com/office/drawing/2015/10/21/chartex" xmlns:cx3="http://schemas.microsoft.com/office/drawing/2016/5/9/chartex" xmlns:cx4="http://schemas.microsoft.com/office/drawing/2016/5/10/chartex" xmlns:cx5="http://schemas.microsoft.com/office/drawing/2016/5/11/chartex" xmlns:cx6="http://schemas.microsoft.com/office/drawing/2016/5/12/chartex" xmlns:cx7="http://schemas.microsoft.com/office/drawing/2016/5/13/chartex" xmlns:cx8="http://schemas.microsoft.com/office/drawing/2016/5/14/chartex" xmlns:mc="http://schemas.openxmlformats.org/markup-compatibility/2006" xmlns:aink="http://schemas.microsoft.com/office/drawing/2016/ink" xmlns:am3d="http://schemas.microsoft.com/office/drawing/2017/model3d" xmlns:o="urn:schemas-microsoft-com:office:office" xmlns:oel="http://schemas.microsoft.com/office/2019/extlst" xmlns:r="http://schemas.openxmlformats.org/officeDocument/2006/relationships" xmlns:m="http://schemas.openxmlformats.org/officeDocument/2006/math" xmlns:v="urn:schemas-microsoft-com:vml" xmlns:wp14="http://schemas.microsoft.com/office/word/2010/wordprocessingDrawing" xmlns:wp="http://schemas.openxmlformats.org/drawingml/2006/wordprocessingDrawing" xmlns:w10="urn:schemas-microsoft-com:office:word" xmlns:w="http://schemas.openxmlformats.org/wordprocessingml/2006/main" xmlns:w14="http://schemas.microsoft.com/office/word/2010/wordml" xmlns:w15="http://schemas.microsoft.com/office/word/2012/wordml" xmlns:w16cex="http://schemas.microsoft.com/office/word/2018/wordml/cex" xmlns:w16cid="http://schemas.microsoft.com/office/word/2016/wordml/cid" xmlns:w16="http://schemas.microsoft.com/office/word/2018/wordml" xmlns:w16sdtdh="http://schemas.microsoft.com/office/word/2020/wordml/sdtdatahash" xmlns:w16se="http://schemas.microsoft.com/office/word/2015/wordml/symex" xmlns:wpg="http://schemas.microsoft.com/office/word/2010/wordprocessingGroup" xmlns:wpi="http://schemas.microsoft.com/office/word/2010/wordprocessingInk" xmlns:wne="http://schemas.microsoft.com/office/word/2006/wordml" xmlns:wps="http://schemas.microsoft.com/office/word/2010/wordprocessingShape" mc:Ignorable="w14 w15 w16se w16cid w16 w16cex w16sdtdh wp14">
+  <w:p>
+    <w:pPr>
+      <w:pStyle w:val="Header"/>
+      <w:tabs>
+        <w:tab w:val="clear" w:pos="4680"/>
+      </w:tabs>
+      <w:rPr>
+        <w:rFonts w:ascii="Arial" w:hAnsi="Arial" w:cs="Arial"/>
+        <w:b/>
+        <w:bCs/>
+        <w:sz w:val="24"/>
+        <w:szCs w:val="24"/>
+      </w:rPr>
+    </w:pPr>
+    <w:r>
+      <w:rPr>
+        <w:rFonts w:ascii="Arial" w:hAnsi="Arial" w:cs="Arial"/>
+        <w:b/>
+        <w:bCs/>
+        <w:sz w:val="24"/>
+        <w:szCs w:val="24"/>
+      </w:rPr>
+      <w:t>Ted Yee</w:t>
+    </w:r>
+    <w:r>
+      <w:rPr>
+        <w:rFonts w:ascii="Arial" w:hAnsi="Arial" w:cs="Arial"/>
+        <w:b/>
+        <w:bCs/>
+        <w:sz w:val="24"/>
+        <w:szCs w:val="24"/>
+      </w:rPr>
+      <w:tab/>
+      <w:t>Engineering Database Systems – IE 3425</w:t>
+    </w:r>
+  </w:p>
+  <w:p>
+    <w:pPr>
+      <w:pStyle w:val="Header"/>
+      <w:tabs>
+        <w:tab w:val="clear" w:pos="4680"/>
+      </w:tabs>
+      <w:rPr>
+        <w:rFonts w:ascii="Arial" w:hAnsi="Arial" w:cs="Arial"/>
+        <w:b/>
+        <w:bCs/>
+        <w:sz w:val="24"/>
+        <w:szCs w:val="24"/>
+      </w:rPr>
+    </w:pPr>
+    <w:r>
+      <w:rPr>
+        <w:rFonts w:ascii="Arial" w:hAnsi="Arial" w:cs="Arial"/>
+        <w:b/>
+        <w:bCs/>
+        <w:sz w:val="24"/>
+        <w:szCs w:val="24"/>
+      </w:rPr>
+      <w:t>Research Assignment</w:t>
+    </w:r>
+    <w:r>
+      <w:rPr>
+        <w:rFonts w:ascii="Arial" w:hAnsi="Arial" w:cs="Arial"/>
+        <w:b/>
+        <w:bCs/>
+        <w:sz w:val="24"/>
+        <w:szCs w:val="24"/>
+      </w:rPr>
+      <w:tab/>
+      <w:t xml:space="preserve">Due </w:t>
+    </w:r>
+    <w:r>
+      <w:rPr>
+        <w:rFonts w:ascii="Arial" w:hAnsi="Arial" w:cs="Arial"/>
+        <w:b/>
+        <w:bCs/>
+        <w:sz w:val="24"/>
+        <w:szCs w:val="24"/>
+      </w:rPr>
+      <w:t>12/4</w:t>
+    </w:r>
+    <w:r>
+      <w:rPr>
+        <w:rFonts w:ascii="Arial" w:hAnsi="Arial" w:cs="Arial"/>
+        <w:b/>
+        <w:bCs/>
+        <w:sz w:val="24"/>
+        <w:szCs w:val="24"/>
+      </w:rPr>
+      <w:t>/2023 11:59 PM</w:t>
+    </w:r>
+  </w:p>
+  <w:p>
+    <w:pPr>
+      <w:pStyle w:val="Header"/>
+    </w:pPr>
+  </w:p>
+  <w:p>
+    <w:pPr>
+      <w:pStyle w:val="Header"/>
+    </w:pPr>
+  </w:p>
+</w:hdr>
+</file>
+
 <file path=word/numbering.xml><?xml version="1.0" encoding="utf-8"?>
 <w:numbering xmlns:wpc="http://schemas.microsoft.com/office/word/2010/wordprocessingCanvas" xmlns:cx="http://schemas.microsoft.com/office/drawing/2014/chartex" xmlns:cx1="http://schemas.microsoft.com/office/drawing/2015/9/8/chartex" xmlns:cx2="http://schemas.microsoft.com/office/drawing/2015/10/21/chartex" xmlns:cx3="http://schemas.microsoft.com/office/drawing/2016/5/9/chartex" xmlns:cx4="http://schemas.microsoft.com/office/drawing/2016/5/10/chartex" xmlns:cx5="http://schemas.microsoft.com/office/drawing/2016/5/11/chartex" xmlns:cx6="http://schemas.microsoft.com/office/drawing/2016/5/12/chartex" xmlns:cx7="http://schemas.microsoft.com/office/drawing/2016/5/13/chartex" xmlns:cx8="http://schemas.microsoft.com/office/drawing/2016/5/14/chartex" xmlns:mc="http://schemas.openxmlformats.org/markup-compatibility/2006" xmlns:aink="http://schemas.microsoft.com/office/drawing/2016/ink" xmlns:am3d="http://schemas.microsoft.com/office/drawing/2017/model3d" xmlns:o="urn:schemas-microsoft-com:office:office" xmlns:oel="http://schemas.microsoft.com/office/2019/extlst" xmlns:r="http://schemas.openxmlformats.org/officeDocument/2006/relationships" xmlns:m="http://schemas.openxmlformats.org/officeDocument/2006/math" xmlns:v="urn:schemas-microsoft-com:vml" xmlns:wp14="http://schemas.microsoft.com/office/word/2010/wordprocessingDrawing" xmlns:wp="http://schemas.openxmlformats.org/drawingml/2006/wordprocessingDrawing" xmlns:w10="urn:schemas-microsoft-com:office:word" xmlns:w="http://schemas.openxmlformats.org/wordprocessingml/2006/main" xmlns:w14="http://schemas.microsoft.com/office/word/2010/wordml" xmlns:w15="http://schemas.microsoft.com/office/word/2012/wordml" xmlns:w16cex="http://schemas.microsoft.com/office/word/2018/wordml/cex" xmlns:w16cid="http://schemas.microsoft.com/office/word/2016/wordml/cid" xmlns:w16="http://schemas.microsoft.com/office/word/2018/wordml" xmlns:w16sdtdh="http://schemas.microsoft.com/office/word/2020/wordml/sdtdatahash" xmlns:w16se="http://schemas.microsoft.com/office/word/2015/wordml/symex" xmlns:wpg="http://schemas.microsoft.com/office/word/2010/wordprocessingGroup" xmlns:wpi="http://schemas.microsoft.com/office/word/2010/wordprocessingInk" xmlns:wne="http://schemas.microsoft.com/office/word/2006/wordml" xmlns:wps="http://schemas.microsoft.com/office/word/2010/wordprocessingShape" mc:Ignorable="w14 w15 w16se w16cid w16 w16cex w16sdtdh wp14">
   <w:abstractNum w:abstractNumId="0" w15:restartNumberingAfterBreak="0">
-    <w:nsid w:val="5F6B4E45"/>
+    <w:nsid w:val="0C141F1D"/>
     <w:multiLevelType w:val="hybridMultilevel"/>
-    <w:tmpl w:val="15887116"/>
-    <w:lvl w:ilvl="0" w:tplc="F202B7FA">
-      <w:start w:val="1"/>
+    <w:tmpl w:val="A8B6DFC0"/>
+    <w:lvl w:ilvl="0" w:tplc="0409000F">
+      <w:start w:val="1"/>
+      <w:numFmt w:val="decimal"/>
+      <w:lvlText w:val="%1."/>
+      <w:lvlJc w:val="left"/>
+      <w:pPr>
+        <w:ind w:left="720" w:hanging="360"/>
+      </w:pPr>
+    </w:lvl>
+    <w:lvl w:ilvl="1" w:tplc="04090019" w:tentative="1">
+      <w:start w:val="1"/>
+      <w:numFmt w:val="lowerLetter"/>
+      <w:lvlText w:val="%2."/>
+      <w:lvlJc w:val="left"/>
+      <w:pPr>
+        <w:ind w:left="1440" w:hanging="360"/>
+      </w:pPr>
+    </w:lvl>
+    <w:lvl w:ilvl="2" w:tplc="0409001B" w:tentative="1">
+      <w:start w:val="1"/>
+      <w:numFmt w:val="lowerRoman"/>
+      <w:lvlText w:val="%3."/>
+      <w:lvlJc w:val="right"/>
+      <w:pPr>
+        <w:ind w:left="2160" w:hanging="180"/>
+      </w:pPr>
+    </w:lvl>
+    <w:lvl w:ilvl="3" w:tplc="0409000F" w:tentative="1">
+      <w:start w:val="1"/>
+      <w:numFmt w:val="decimal"/>
+      <w:lvlText w:val="%4."/>
+      <w:lvlJc w:val="left"/>
+      <w:pPr>
+        <w:ind w:left="2880" w:hanging="360"/>
+      </w:pPr>
+    </w:lvl>
+    <w:lvl w:ilvl="4" w:tplc="04090019" w:tentative="1">
+      <w:start w:val="1"/>
+      <w:numFmt w:val="lowerLetter"/>
+      <w:lvlText w:val="%5."/>
+      <w:lvlJc w:val="left"/>
+      <w:pPr>
+        <w:ind w:left="3600" w:hanging="360"/>
+      </w:pPr>
+    </w:lvl>
+    <w:lvl w:ilvl="5" w:tplc="0409001B" w:tentative="1">
+      <w:start w:val="1"/>
+      <w:numFmt w:val="lowerRoman"/>
+      <w:lvlText w:val="%6."/>
+      <w:lvlJc w:val="right"/>
+      <w:pPr>
+        <w:ind w:left="4320" w:hanging="180"/>
+      </w:pPr>
+    </w:lvl>
+    <w:lvl w:ilvl="6" w:tplc="0409000F" w:tentative="1">
+      <w:start w:val="1"/>
+      <w:numFmt w:val="decimal"/>
+      <w:lvlText w:val="%7."/>
+      <w:lvlJc w:val="left"/>
+      <w:pPr>
+        <w:ind w:left="5040" w:hanging="360"/>
+      </w:pPr>
+    </w:lvl>
+    <w:lvl w:ilvl="7" w:tplc="04090019" w:tentative="1">
+      <w:start w:val="1"/>
+      <w:numFmt w:val="lowerLetter"/>
+      <w:lvlText w:val="%8."/>
+      <w:lvlJc w:val="left"/>
+      <w:pPr>
+        <w:ind w:left="5760" w:hanging="360"/>
+      </w:pPr>
+    </w:lvl>
+    <w:lvl w:ilvl="8" w:tplc="0409001B" w:tentative="1">
+      <w:start w:val="1"/>
+      <w:numFmt w:val="lowerRoman"/>
+      <w:lvlText w:val="%9."/>
+      <w:lvlJc w:val="right"/>
+      <w:pPr>
+        <w:ind w:left="6480" w:hanging="180"/>
+      </w:pPr>
+    </w:lvl>
+  </w:abstractNum>
+  <w:abstractNum w:abstractNumId="1" w15:restartNumberingAfterBreak="0">
+    <w:nsid w:val="21F60814"/>
+    <w:multiLevelType w:val="hybridMultilevel"/>
+    <w:tmpl w:val="39D406E4"/>
+    <w:lvl w:ilvl="0" w:tplc="2B34D28E">
+      <w:start w:val="7"/>
       <w:numFmt w:val="upperLetter"/>
       <w:lvlText w:val="%1."/>
       <w:lvlJc w:val="left"/>
       <w:pPr>
         <w:ind w:left="720" w:hanging="360"/>
-      </w:pPr>
-      <w:rPr>
-        <w:sz w:val="40"/>
-        <w:szCs w:val="40"/>
-      </w:rPr>
-    </w:lvl>
-    <w:lvl w:ilvl="1" w:tplc="FF28415C">
-      <w:start w:val="1"/>
-      <w:numFmt w:val="decimal"/>
-      <w:lvlText w:val="%2."/>
-      <w:lvlJc w:val="left"/>
-      <w:pPr>
-        <w:ind w:left="1440" w:hanging="360"/>
       </w:pPr>
       <w:rPr>
         <w:rFonts w:hint="default"/>
@@ -203,6 +1074,356 @@
         <w:szCs w:val="40"/>
       </w:rPr>
     </w:lvl>
+    <w:lvl w:ilvl="1" w:tplc="FFFFFFFF" w:tentative="1">
+      <w:start w:val="1"/>
+      <w:numFmt w:val="bullet"/>
+      <w:lvlText w:val="o"/>
+      <w:lvlJc w:val="left"/>
+      <w:pPr>
+        <w:ind w:left="1440" w:hanging="360"/>
+      </w:pPr>
+      <w:rPr>
+        <w:rFonts w:ascii="Courier New" w:hAnsi="Courier New" w:cs="Courier New" w:hint="default"/>
+      </w:rPr>
+    </w:lvl>
+    <w:lvl w:ilvl="2" w:tplc="FFFFFFFF" w:tentative="1">
+      <w:start w:val="1"/>
+      <w:numFmt w:val="bullet"/>
+      <w:lvlText w:val=""/>
+      <w:lvlJc w:val="left"/>
+      <w:pPr>
+        <w:ind w:left="2160" w:hanging="360"/>
+      </w:pPr>
+      <w:rPr>
+        <w:rFonts w:ascii="Wingdings" w:hAnsi="Wingdings" w:hint="default"/>
+      </w:rPr>
+    </w:lvl>
+    <w:lvl w:ilvl="3" w:tplc="FFFFFFFF" w:tentative="1">
+      <w:start w:val="1"/>
+      <w:numFmt w:val="bullet"/>
+      <w:lvlText w:val=""/>
+      <w:lvlJc w:val="left"/>
+      <w:pPr>
+        <w:ind w:left="2880" w:hanging="360"/>
+      </w:pPr>
+      <w:rPr>
+        <w:rFonts w:ascii="Symbol" w:hAnsi="Symbol" w:hint="default"/>
+      </w:rPr>
+    </w:lvl>
+    <w:lvl w:ilvl="4" w:tplc="FFFFFFFF" w:tentative="1">
+      <w:start w:val="1"/>
+      <w:numFmt w:val="bullet"/>
+      <w:lvlText w:val="o"/>
+      <w:lvlJc w:val="left"/>
+      <w:pPr>
+        <w:ind w:left="3600" w:hanging="360"/>
+      </w:pPr>
+      <w:rPr>
+        <w:rFonts w:ascii="Courier New" w:hAnsi="Courier New" w:cs="Courier New" w:hint="default"/>
+      </w:rPr>
+    </w:lvl>
+    <w:lvl w:ilvl="5" w:tplc="FFFFFFFF" w:tentative="1">
+      <w:start w:val="1"/>
+      <w:numFmt w:val="bullet"/>
+      <w:lvlText w:val=""/>
+      <w:lvlJc w:val="left"/>
+      <w:pPr>
+        <w:ind w:left="4320" w:hanging="360"/>
+      </w:pPr>
+      <w:rPr>
+        <w:rFonts w:ascii="Wingdings" w:hAnsi="Wingdings" w:hint="default"/>
+      </w:rPr>
+    </w:lvl>
+    <w:lvl w:ilvl="6" w:tplc="FFFFFFFF" w:tentative="1">
+      <w:start w:val="1"/>
+      <w:numFmt w:val="bullet"/>
+      <w:lvlText w:val=""/>
+      <w:lvlJc w:val="left"/>
+      <w:pPr>
+        <w:ind w:left="5040" w:hanging="360"/>
+      </w:pPr>
+      <w:rPr>
+        <w:rFonts w:ascii="Symbol" w:hAnsi="Symbol" w:hint="default"/>
+      </w:rPr>
+    </w:lvl>
+    <w:lvl w:ilvl="7" w:tplc="FFFFFFFF" w:tentative="1">
+      <w:start w:val="1"/>
+      <w:numFmt w:val="bullet"/>
+      <w:lvlText w:val="o"/>
+      <w:lvlJc w:val="left"/>
+      <w:pPr>
+        <w:ind w:left="5760" w:hanging="360"/>
+      </w:pPr>
+      <w:rPr>
+        <w:rFonts w:ascii="Courier New" w:hAnsi="Courier New" w:cs="Courier New" w:hint="default"/>
+      </w:rPr>
+    </w:lvl>
+    <w:lvl w:ilvl="8" w:tplc="FFFFFFFF" w:tentative="1">
+      <w:start w:val="1"/>
+      <w:numFmt w:val="bullet"/>
+      <w:lvlText w:val=""/>
+      <w:lvlJc w:val="left"/>
+      <w:pPr>
+        <w:ind w:left="6480" w:hanging="360"/>
+      </w:pPr>
+      <w:rPr>
+        <w:rFonts w:ascii="Wingdings" w:hAnsi="Wingdings" w:hint="default"/>
+      </w:rPr>
+    </w:lvl>
+  </w:abstractNum>
+  <w:abstractNum w:abstractNumId="2" w15:restartNumberingAfterBreak="0">
+    <w:nsid w:val="286F7057"/>
+    <w:multiLevelType w:val="hybridMultilevel"/>
+    <w:tmpl w:val="F326A9FA"/>
+    <w:lvl w:ilvl="0" w:tplc="04090001">
+      <w:start w:val="1"/>
+      <w:numFmt w:val="bullet"/>
+      <w:lvlText w:val=""/>
+      <w:lvlJc w:val="left"/>
+      <w:pPr>
+        <w:ind w:left="720" w:hanging="360"/>
+      </w:pPr>
+      <w:rPr>
+        <w:rFonts w:ascii="Symbol" w:hAnsi="Symbol" w:hint="default"/>
+      </w:rPr>
+    </w:lvl>
+    <w:lvl w:ilvl="1" w:tplc="04090003" w:tentative="1">
+      <w:start w:val="1"/>
+      <w:numFmt w:val="bullet"/>
+      <w:lvlText w:val="o"/>
+      <w:lvlJc w:val="left"/>
+      <w:pPr>
+        <w:ind w:left="1440" w:hanging="360"/>
+      </w:pPr>
+      <w:rPr>
+        <w:rFonts w:ascii="Courier New" w:hAnsi="Courier New" w:cs="Courier New" w:hint="default"/>
+      </w:rPr>
+    </w:lvl>
+    <w:lvl w:ilvl="2" w:tplc="04090005" w:tentative="1">
+      <w:start w:val="1"/>
+      <w:numFmt w:val="bullet"/>
+      <w:lvlText w:val=""/>
+      <w:lvlJc w:val="left"/>
+      <w:pPr>
+        <w:ind w:left="2160" w:hanging="360"/>
+      </w:pPr>
+      <w:rPr>
+        <w:rFonts w:ascii="Wingdings" w:hAnsi="Wingdings" w:hint="default"/>
+      </w:rPr>
+    </w:lvl>
+    <w:lvl w:ilvl="3" w:tplc="04090001" w:tentative="1">
+      <w:start w:val="1"/>
+      <w:numFmt w:val="bullet"/>
+      <w:lvlText w:val=""/>
+      <w:lvlJc w:val="left"/>
+      <w:pPr>
+        <w:ind w:left="2880" w:hanging="360"/>
+      </w:pPr>
+      <w:rPr>
+        <w:rFonts w:ascii="Symbol" w:hAnsi="Symbol" w:hint="default"/>
+      </w:rPr>
+    </w:lvl>
+    <w:lvl w:ilvl="4" w:tplc="04090003" w:tentative="1">
+      <w:start w:val="1"/>
+      <w:numFmt w:val="bullet"/>
+      <w:lvlText w:val="o"/>
+      <w:lvlJc w:val="left"/>
+      <w:pPr>
+        <w:ind w:left="3600" w:hanging="360"/>
+      </w:pPr>
+      <w:rPr>
+        <w:rFonts w:ascii="Courier New" w:hAnsi="Courier New" w:cs="Courier New" w:hint="default"/>
+      </w:rPr>
+    </w:lvl>
+    <w:lvl w:ilvl="5" w:tplc="04090005" w:tentative="1">
+      <w:start w:val="1"/>
+      <w:numFmt w:val="bullet"/>
+      <w:lvlText w:val=""/>
+      <w:lvlJc w:val="left"/>
+      <w:pPr>
+        <w:ind w:left="4320" w:hanging="360"/>
+      </w:pPr>
+      <w:rPr>
+        <w:rFonts w:ascii="Wingdings" w:hAnsi="Wingdings" w:hint="default"/>
+      </w:rPr>
+    </w:lvl>
+    <w:lvl w:ilvl="6" w:tplc="04090001" w:tentative="1">
+      <w:start w:val="1"/>
+      <w:numFmt w:val="bullet"/>
+      <w:lvlText w:val=""/>
+      <w:lvlJc w:val="left"/>
+      <w:pPr>
+        <w:ind w:left="5040" w:hanging="360"/>
+      </w:pPr>
+      <w:rPr>
+        <w:rFonts w:ascii="Symbol" w:hAnsi="Symbol" w:hint="default"/>
+      </w:rPr>
+    </w:lvl>
+    <w:lvl w:ilvl="7" w:tplc="04090003" w:tentative="1">
+      <w:start w:val="1"/>
+      <w:numFmt w:val="bullet"/>
+      <w:lvlText w:val="o"/>
+      <w:lvlJc w:val="left"/>
+      <w:pPr>
+        <w:ind w:left="5760" w:hanging="360"/>
+      </w:pPr>
+      <w:rPr>
+        <w:rFonts w:ascii="Courier New" w:hAnsi="Courier New" w:cs="Courier New" w:hint="default"/>
+      </w:rPr>
+    </w:lvl>
+    <w:lvl w:ilvl="8" w:tplc="04090005" w:tentative="1">
+      <w:start w:val="1"/>
+      <w:numFmt w:val="bullet"/>
+      <w:lvlText w:val=""/>
+      <w:lvlJc w:val="left"/>
+      <w:pPr>
+        <w:ind w:left="6480" w:hanging="360"/>
+      </w:pPr>
+      <w:rPr>
+        <w:rFonts w:ascii="Wingdings" w:hAnsi="Wingdings" w:hint="default"/>
+      </w:rPr>
+    </w:lvl>
+  </w:abstractNum>
+  <w:abstractNum w:abstractNumId="3" w15:restartNumberingAfterBreak="0">
+    <w:nsid w:val="3AF16A21"/>
+    <w:multiLevelType w:val="hybridMultilevel"/>
+    <w:tmpl w:val="6082B68C"/>
+    <w:lvl w:ilvl="0" w:tplc="04090001">
+      <w:start w:val="1"/>
+      <w:numFmt w:val="bullet"/>
+      <w:lvlText w:val=""/>
+      <w:lvlJc w:val="left"/>
+      <w:pPr>
+        <w:ind w:left="720" w:hanging="360"/>
+      </w:pPr>
+      <w:rPr>
+        <w:rFonts w:ascii="Symbol" w:hAnsi="Symbol" w:hint="default"/>
+      </w:rPr>
+    </w:lvl>
+    <w:lvl w:ilvl="1" w:tplc="04090003" w:tentative="1">
+      <w:start w:val="1"/>
+      <w:numFmt w:val="bullet"/>
+      <w:lvlText w:val="o"/>
+      <w:lvlJc w:val="left"/>
+      <w:pPr>
+        <w:ind w:left="1440" w:hanging="360"/>
+      </w:pPr>
+      <w:rPr>
+        <w:rFonts w:ascii="Courier New" w:hAnsi="Courier New" w:cs="Courier New" w:hint="default"/>
+      </w:rPr>
+    </w:lvl>
+    <w:lvl w:ilvl="2" w:tplc="04090005" w:tentative="1">
+      <w:start w:val="1"/>
+      <w:numFmt w:val="bullet"/>
+      <w:lvlText w:val=""/>
+      <w:lvlJc w:val="left"/>
+      <w:pPr>
+        <w:ind w:left="2160" w:hanging="360"/>
+      </w:pPr>
+      <w:rPr>
+        <w:rFonts w:ascii="Wingdings" w:hAnsi="Wingdings" w:hint="default"/>
+      </w:rPr>
+    </w:lvl>
+    <w:lvl w:ilvl="3" w:tplc="04090001" w:tentative="1">
+      <w:start w:val="1"/>
+      <w:numFmt w:val="bullet"/>
+      <w:lvlText w:val=""/>
+      <w:lvlJc w:val="left"/>
+      <w:pPr>
+        <w:ind w:left="2880" w:hanging="360"/>
+      </w:pPr>
+      <w:rPr>
+        <w:rFonts w:ascii="Symbol" w:hAnsi="Symbol" w:hint="default"/>
+      </w:rPr>
+    </w:lvl>
+    <w:lvl w:ilvl="4" w:tplc="04090003" w:tentative="1">
+      <w:start w:val="1"/>
+      <w:numFmt w:val="bullet"/>
+      <w:lvlText w:val="o"/>
+      <w:lvlJc w:val="left"/>
+      <w:pPr>
+        <w:ind w:left="3600" w:hanging="360"/>
+      </w:pPr>
+      <w:rPr>
+        <w:rFonts w:ascii="Courier New" w:hAnsi="Courier New" w:cs="Courier New" w:hint="default"/>
+      </w:rPr>
+    </w:lvl>
+    <w:lvl w:ilvl="5" w:tplc="04090005" w:tentative="1">
+      <w:start w:val="1"/>
+      <w:numFmt w:val="bullet"/>
+      <w:lvlText w:val=""/>
+      <w:lvlJc w:val="left"/>
+      <w:pPr>
+        <w:ind w:left="4320" w:hanging="360"/>
+      </w:pPr>
+      <w:rPr>
+        <w:rFonts w:ascii="Wingdings" w:hAnsi="Wingdings" w:hint="default"/>
+      </w:rPr>
+    </w:lvl>
+    <w:lvl w:ilvl="6" w:tplc="04090001" w:tentative="1">
+      <w:start w:val="1"/>
+      <w:numFmt w:val="bullet"/>
+      <w:lvlText w:val=""/>
+      <w:lvlJc w:val="left"/>
+      <w:pPr>
+        <w:ind w:left="5040" w:hanging="360"/>
+      </w:pPr>
+      <w:rPr>
+        <w:rFonts w:ascii="Symbol" w:hAnsi="Symbol" w:hint="default"/>
+      </w:rPr>
+    </w:lvl>
+    <w:lvl w:ilvl="7" w:tplc="04090003" w:tentative="1">
+      <w:start w:val="1"/>
+      <w:numFmt w:val="bullet"/>
+      <w:lvlText w:val="o"/>
+      <w:lvlJc w:val="left"/>
+      <w:pPr>
+        <w:ind w:left="5760" w:hanging="360"/>
+      </w:pPr>
+      <w:rPr>
+        <w:rFonts w:ascii="Courier New" w:hAnsi="Courier New" w:cs="Courier New" w:hint="default"/>
+      </w:rPr>
+    </w:lvl>
+    <w:lvl w:ilvl="8" w:tplc="04090005" w:tentative="1">
+      <w:start w:val="1"/>
+      <w:numFmt w:val="bullet"/>
+      <w:lvlText w:val=""/>
+      <w:lvlJc w:val="left"/>
+      <w:pPr>
+        <w:ind w:left="6480" w:hanging="360"/>
+      </w:pPr>
+      <w:rPr>
+        <w:rFonts w:ascii="Wingdings" w:hAnsi="Wingdings" w:hint="default"/>
+      </w:rPr>
+    </w:lvl>
+  </w:abstractNum>
+  <w:abstractNum w:abstractNumId="4" w15:restartNumberingAfterBreak="0">
+    <w:nsid w:val="54BD2348"/>
+    <w:multiLevelType w:val="hybridMultilevel"/>
+    <w:tmpl w:val="6E3EBB62"/>
+    <w:lvl w:ilvl="0" w:tplc="BB02E976">
+      <w:start w:val="2"/>
+      <w:numFmt w:val="decimal"/>
+      <w:lvlText w:val="%1."/>
+      <w:lvlJc w:val="left"/>
+      <w:pPr>
+        <w:ind w:left="1440" w:hanging="360"/>
+      </w:pPr>
+      <w:rPr>
+        <w:rFonts w:hint="default"/>
+        <w:sz w:val="40"/>
+        <w:szCs w:val="40"/>
+      </w:rPr>
+    </w:lvl>
+    <w:lvl w:ilvl="1" w:tplc="04090019" w:tentative="1">
+      <w:start w:val="1"/>
+      <w:numFmt w:val="lowerLetter"/>
+      <w:lvlText w:val="%2."/>
+      <w:lvlJc w:val="left"/>
+      <w:pPr>
+        <w:ind w:left="1440" w:hanging="360"/>
+      </w:pPr>
+    </w:lvl>
     <w:lvl w:ilvl="2" w:tplc="0409001B" w:tentative="1">
       <w:start w:val="1"/>
       <w:numFmt w:val="lowerRoman"/>
@@ -267,7 +1488,118 @@
       </w:pPr>
     </w:lvl>
   </w:abstractNum>
+  <w:abstractNum w:abstractNumId="5" w15:restartNumberingAfterBreak="0">
+    <w:nsid w:val="5F6B4E45"/>
+    <w:multiLevelType w:val="hybridMultilevel"/>
+    <w:tmpl w:val="2BE2DF44"/>
+    <w:lvl w:ilvl="0" w:tplc="2B34D28E">
+      <w:start w:val="7"/>
+      <w:numFmt w:val="upperLetter"/>
+      <w:lvlText w:val="%1."/>
+      <w:lvlJc w:val="left"/>
+      <w:pPr>
+        <w:ind w:left="720" w:hanging="360"/>
+      </w:pPr>
+      <w:rPr>
+        <w:rFonts w:hint="default"/>
+        <w:sz w:val="40"/>
+        <w:szCs w:val="40"/>
+      </w:rPr>
+    </w:lvl>
+    <w:lvl w:ilvl="1" w:tplc="FF28415C">
+      <w:start w:val="1"/>
+      <w:numFmt w:val="decimal"/>
+      <w:lvlText w:val="%2."/>
+      <w:lvlJc w:val="left"/>
+      <w:pPr>
+        <w:ind w:left="1440" w:hanging="360"/>
+      </w:pPr>
+      <w:rPr>
+        <w:rFonts w:hint="default"/>
+        <w:sz w:val="40"/>
+        <w:szCs w:val="40"/>
+      </w:rPr>
+    </w:lvl>
+    <w:lvl w:ilvl="2" w:tplc="0409001B" w:tentative="1">
+      <w:start w:val="1"/>
+      <w:numFmt w:val="lowerRoman"/>
+      <w:lvlText w:val="%3."/>
+      <w:lvlJc w:val="right"/>
+      <w:pPr>
+        <w:ind w:left="2160" w:hanging="180"/>
+      </w:pPr>
+    </w:lvl>
+    <w:lvl w:ilvl="3" w:tplc="0409000F" w:tentative="1">
+      <w:start w:val="1"/>
+      <w:numFmt w:val="decimal"/>
+      <w:lvlText w:val="%4."/>
+      <w:lvlJc w:val="left"/>
+      <w:pPr>
+        <w:ind w:left="2880" w:hanging="360"/>
+      </w:pPr>
+    </w:lvl>
+    <w:lvl w:ilvl="4" w:tplc="04090019" w:tentative="1">
+      <w:start w:val="1"/>
+      <w:numFmt w:val="lowerLetter"/>
+      <w:lvlText w:val="%5."/>
+      <w:lvlJc w:val="left"/>
+      <w:pPr>
+        <w:ind w:left="3600" w:hanging="360"/>
+      </w:pPr>
+    </w:lvl>
+    <w:lvl w:ilvl="5" w:tplc="0409001B" w:tentative="1">
+      <w:start w:val="1"/>
+      <w:numFmt w:val="lowerRoman"/>
+      <w:lvlText w:val="%6."/>
+      <w:lvlJc w:val="right"/>
+      <w:pPr>
+        <w:ind w:left="4320" w:hanging="180"/>
+      </w:pPr>
+    </w:lvl>
+    <w:lvl w:ilvl="6" w:tplc="0409000F" w:tentative="1">
+      <w:start w:val="1"/>
+      <w:numFmt w:val="decimal"/>
+      <w:lvlText w:val="%7."/>
+      <w:lvlJc w:val="left"/>
+      <w:pPr>
+        <w:ind w:left="5040" w:hanging="360"/>
+      </w:pPr>
+    </w:lvl>
+    <w:lvl w:ilvl="7" w:tplc="04090019" w:tentative="1">
+      <w:start w:val="1"/>
+      <w:numFmt w:val="lowerLetter"/>
+      <w:lvlText w:val="%8."/>
+      <w:lvlJc w:val="left"/>
+      <w:pPr>
+        <w:ind w:left="5760" w:hanging="360"/>
+      </w:pPr>
+    </w:lvl>
+    <w:lvl w:ilvl="8" w:tplc="0409001B" w:tentative="1">
+      <w:start w:val="1"/>
+      <w:numFmt w:val="lowerRoman"/>
+      <w:lvlText w:val="%9."/>
+      <w:lvlJc w:val="right"/>
+      <w:pPr>
+        <w:ind w:left="6480" w:hanging="180"/>
+      </w:pPr>
+    </w:lvl>
+  </w:abstractNum>
   <w:num w:numId="1" w16cid:durableId="195310557">
+    <w:abstractNumId w:val="5"/>
+  </w:num>
+  <w:num w:numId="2" w16cid:durableId="35737226">
+    <w:abstractNumId w:val="4"/>
+  </w:num>
+  <w:num w:numId="3" w16cid:durableId="2025396492">
+    <w:abstractNumId w:val="2"/>
+  </w:num>
+  <w:num w:numId="4" w16cid:durableId="638727632">
+    <w:abstractNumId w:val="3"/>
+  </w:num>
+  <w:num w:numId="5" w16cid:durableId="212086483">
+    <w:abstractNumId w:val="1"/>
+  </w:num>
+  <w:num w:numId="6" w16cid:durableId="1890190102">
     <w:abstractNumId w:val="0"/>
   </w:num>
 </w:numbering>
@@ -675,6 +2007,27 @@
     <w:qFormat/>
     <w:rsid w:val="00972B64"/>
   </w:style>
+  <w:style w:type="paragraph" w:styleId="Heading1">
+    <w:name w:val="heading 1"/>
+    <w:basedOn w:val="Normal"/>
+    <w:next w:val="Normal"/>
+    <w:link w:val="Heading1Char"/>
+    <w:uiPriority w:val="9"/>
+    <w:qFormat/>
+    <w:rsid w:val="005F5A25"/>
+    <w:pPr>
+      <w:keepNext/>
+      <w:keepLines/>
+      <w:spacing w:before="240" w:after="0"/>
+      <w:outlineLvl w:val="0"/>
+    </w:pPr>
+    <w:rPr>
+      <w:rFonts w:asciiTheme="majorHAnsi" w:eastAsiaTheme="majorEastAsia" w:hAnsiTheme="majorHAnsi" w:cstheme="majorBidi"/>
+      <w:color w:val="2F5496" w:themeColor="accent1" w:themeShade="BF"/>
+      <w:sz w:val="32"/>
+      <w:szCs w:val="32"/>
+    </w:rPr>
+  </w:style>
   <w:style w:type="character" w:default="1" w:styleId="DefaultParagraphFont">
     <w:name w:val="Default Paragraph Font"/>
     <w:uiPriority w:val="1"/>
@@ -740,6 +2093,155 @@
       <w:color w:val="605E5C"/>
       <w:shd w:val="clear" w:color="auto" w:fill="E1DFDD"/>
     </w:rPr>
+  </w:style>
+  <w:style w:type="character" w:customStyle="1" w:styleId="Heading1Char">
+    <w:name w:val="Heading 1 Char"/>
+    <w:basedOn w:val="DefaultParagraphFont"/>
+    <w:link w:val="Heading1"/>
+    <w:uiPriority w:val="9"/>
+    <w:rsid w:val="005F5A25"/>
+    <w:rPr>
+      <w:rFonts w:asciiTheme="majorHAnsi" w:eastAsiaTheme="majorEastAsia" w:hAnsiTheme="majorHAnsi" w:cstheme="majorBidi"/>
+      <w:color w:val="2F5496" w:themeColor="accent1" w:themeShade="BF"/>
+      <w:sz w:val="32"/>
+      <w:szCs w:val="32"/>
+    </w:rPr>
+  </w:style>
+  <w:style w:type="paragraph" w:customStyle="1" w:styleId="Style1">
+    <w:name w:val="Style1"/>
+    <w:basedOn w:val="Normal"/>
+    <w:link w:val="Style1Char"/>
+    <w:qFormat/>
+    <w:rsid w:val="005F5A25"/>
+    <w:rPr>
+      <w:rFonts w:ascii="Consolas" w:hAnsi="Consolas" w:cstheme="majorHAnsi"/>
+      <w:color w:val="4472C4" w:themeColor="accent1"/>
+      <w:sz w:val="16"/>
+      <w:szCs w:val="16"/>
+    </w:rPr>
+  </w:style>
+  <w:style w:type="character" w:customStyle="1" w:styleId="Style1Char">
+    <w:name w:val="Style1 Char"/>
+    <w:basedOn w:val="DefaultParagraphFont"/>
+    <w:link w:val="Style1"/>
+    <w:rsid w:val="005F5A25"/>
+    <w:rPr>
+      <w:rFonts w:ascii="Consolas" w:hAnsi="Consolas" w:cstheme="majorHAnsi"/>
+      <w:color w:val="4472C4" w:themeColor="accent1"/>
+      <w:sz w:val="16"/>
+      <w:szCs w:val="16"/>
+    </w:rPr>
+  </w:style>
+  <w:style w:type="paragraph" w:customStyle="1" w:styleId="notes">
+    <w:name w:val="notes"/>
+    <w:basedOn w:val="Normal"/>
+    <w:link w:val="notesChar"/>
+    <w:qFormat/>
+    <w:rsid w:val="005F5A25"/>
+    <w:pPr>
+      <w:spacing w:after="0"/>
+      <w:ind w:firstLine="720"/>
+    </w:pPr>
+    <w:rPr>
+      <w:rFonts w:ascii="Times New Roman" w:hAnsi="Times New Roman" w:cs="Times New Roman"/>
+      <w:sz w:val="24"/>
+      <w:szCs w:val="24"/>
+    </w:rPr>
+  </w:style>
+  <w:style w:type="character" w:customStyle="1" w:styleId="notesChar">
+    <w:name w:val="notes Char"/>
+    <w:basedOn w:val="DefaultParagraphFont"/>
+    <w:link w:val="notes"/>
+    <w:rsid w:val="005F5A25"/>
+    <w:rPr>
+      <w:rFonts w:ascii="Times New Roman" w:hAnsi="Times New Roman" w:cs="Times New Roman"/>
+      <w:sz w:val="24"/>
+      <w:szCs w:val="24"/>
+    </w:rPr>
+  </w:style>
+  <w:style w:type="paragraph" w:styleId="TOCHeading">
+    <w:name w:val="TOC Heading"/>
+    <w:basedOn w:val="Heading1"/>
+    <w:next w:val="Normal"/>
+    <w:uiPriority w:val="39"/>
+    <w:unhideWhenUsed/>
+    <w:qFormat/>
+    <w:rsid w:val="005F5A25"/>
+    <w:pPr>
+      <w:outlineLvl w:val="9"/>
+    </w:pPr>
+    <w:rPr>
+      <w:kern w:val="0"/>
+      <w:lang w:eastAsia="en-US"/>
+    </w:rPr>
+  </w:style>
+  <w:style w:type="paragraph" w:styleId="TOC1">
+    <w:name w:val="toc 1"/>
+    <w:basedOn w:val="Normal"/>
+    <w:next w:val="Normal"/>
+    <w:autoRedefine/>
+    <w:uiPriority w:val="39"/>
+    <w:unhideWhenUsed/>
+    <w:rsid w:val="005F5A25"/>
+    <w:pPr>
+      <w:spacing w:after="100"/>
+    </w:pPr>
+  </w:style>
+  <w:style w:type="character" w:styleId="FollowedHyperlink">
+    <w:name w:val="FollowedHyperlink"/>
+    <w:basedOn w:val="DefaultParagraphFont"/>
+    <w:uiPriority w:val="99"/>
+    <w:semiHidden/>
+    <w:unhideWhenUsed/>
+    <w:rsid w:val="005F5A25"/>
+    <w:rPr>
+      <w:color w:val="954F72" w:themeColor="followedHyperlink"/>
+      <w:u w:val="single"/>
+    </w:rPr>
+  </w:style>
+  <w:style w:type="paragraph" w:styleId="Header">
+    <w:name w:val="header"/>
+    <w:basedOn w:val="Normal"/>
+    <w:link w:val="HeaderChar"/>
+    <w:uiPriority w:val="99"/>
+    <w:unhideWhenUsed/>
+    <w:rsid w:val="005F5A25"/>
+    <w:pPr>
+      <w:tabs>
+        <w:tab w:val="center" w:pos="4680"/>
+        <w:tab w:val="right" w:pos="9360"/>
+      </w:tabs>
+      <w:spacing w:after="0" w:line="240" w:lineRule="auto"/>
+    </w:pPr>
+  </w:style>
+  <w:style w:type="character" w:customStyle="1" w:styleId="HeaderChar">
+    <w:name w:val="Header Char"/>
+    <w:basedOn w:val="DefaultParagraphFont"/>
+    <w:link w:val="Header"/>
+    <w:uiPriority w:val="99"/>
+    <w:rsid w:val="005F5A25"/>
+  </w:style>
+  <w:style w:type="paragraph" w:styleId="Footer">
+    <w:name w:val="footer"/>
+    <w:basedOn w:val="Normal"/>
+    <w:link w:val="FooterChar"/>
+    <w:uiPriority w:val="99"/>
+    <w:unhideWhenUsed/>
+    <w:rsid w:val="005F5A25"/>
+    <w:pPr>
+      <w:tabs>
+        <w:tab w:val="center" w:pos="4680"/>
+        <w:tab w:val="right" w:pos="9360"/>
+      </w:tabs>
+      <w:spacing w:after="0" w:line="240" w:lineRule="auto"/>
+    </w:pPr>
+  </w:style>
+  <w:style w:type="character" w:customStyle="1" w:styleId="FooterChar">
+    <w:name w:val="Footer Char"/>
+    <w:basedOn w:val="DefaultParagraphFont"/>
+    <w:link w:val="Footer"/>
+    <w:uiPriority w:val="99"/>
+    <w:rsid w:val="005F5A25"/>
   </w:style>
 </w:styles>
 </file>

</xml_diff>